<commit_message>
Tilføjelse til hoved og underspørgsmål
</commit_message>
<xml_diff>
--- a/Turister/Hoved- og underspørgsmål turister.docx
+++ b/Turister/Hoved- og underspørgsmål turister.docx
@@ -32,17 +32,15 @@
           <w:szCs w:val="32"/>
           <w:lang w:val="da-DK"/>
         </w:rPr>
-        <w:t>nlægning hjælpe turister med, at finde den nemmeste og hurtigste rute mellem</w:t>
-      </w:r>
-      <w:bookmarkStart w:id="0" w:name="_GoBack"/>
-      <w:bookmarkEnd w:id="0"/>
+        <w:t>nlægning hjælpe turist</w:t>
+      </w:r>
       <w:r>
         <w:rPr>
           <w:sz w:val="32"/>
           <w:szCs w:val="32"/>
           <w:lang w:val="da-DK"/>
         </w:rPr>
-        <w:t xml:space="preserve"> attraktioner</w:t>
+        <w:t>er med, at finde den nemmeste,</w:t>
       </w:r>
       <w:r>
         <w:rPr>
@@ -50,7 +48,88 @@
           <w:szCs w:val="32"/>
           <w:lang w:val="da-DK"/>
         </w:rPr>
+        <w:t xml:space="preserve"> hurtigste</w:t>
+      </w:r>
+      <w:r>
+        <w:rPr>
+          <w:sz w:val="32"/>
+          <w:szCs w:val="32"/>
+          <w:lang w:val="da-DK"/>
+        </w:rPr>
+        <w:t xml:space="preserve"> eller mest interessante</w:t>
+      </w:r>
+      <w:r>
+        <w:rPr>
+          <w:sz w:val="32"/>
+          <w:szCs w:val="32"/>
+          <w:lang w:val="da-DK"/>
+        </w:rPr>
+        <w:t xml:space="preserve"> rute mellem attraktioner</w:t>
+      </w:r>
+      <w:r>
+        <w:rPr>
+          <w:sz w:val="32"/>
+          <w:szCs w:val="32"/>
+          <w:lang w:val="da-DK"/>
+        </w:rPr>
         <w:t>?</w:t>
+      </w:r>
+    </w:p>
+    <w:p>
+      <w:pPr>
+        <w:rPr>
+          <w:i/>
+          <w:sz w:val="28"/>
+          <w:szCs w:val="28"/>
+          <w:lang w:val="da-DK"/>
+        </w:rPr>
+      </w:pPr>
+      <w:r>
+        <w:rPr>
+          <w:i/>
+          <w:sz w:val="28"/>
+          <w:szCs w:val="28"/>
+          <w:lang w:val="da-DK"/>
+        </w:rPr>
+        <w:t>Teknisk område: Ruteplanlægning.</w:t>
+      </w:r>
+    </w:p>
+    <w:p>
+      <w:pPr>
+        <w:rPr>
+          <w:i/>
+          <w:sz w:val="28"/>
+          <w:szCs w:val="28"/>
+          <w:lang w:val="da-DK"/>
+        </w:rPr>
+      </w:pPr>
+      <w:r>
+        <w:rPr>
+          <w:i/>
+          <w:sz w:val="28"/>
+          <w:szCs w:val="28"/>
+          <w:lang w:val="da-DK"/>
+        </w:rPr>
+        <w:t>Kontekstuelt område: Turister.</w:t>
+      </w:r>
+    </w:p>
+    <w:p>
+      <w:pPr>
+        <w:rPr>
+          <w:i/>
+          <w:sz w:val="28"/>
+          <w:szCs w:val="28"/>
+          <w:lang w:val="da-DK"/>
+        </w:rPr>
+      </w:pPr>
+      <w:r>
+        <w:rPr>
+          <w:i/>
+          <w:sz w:val="28"/>
+          <w:szCs w:val="28"/>
+          <w:lang w:val="da-DK"/>
+        </w:rPr>
+        <w:t>Relationen mellem teknisk og kontekstuelt område: Optimering i forhold til tidsforbrug i forbindelse med transport mellem attraktioner.</w:t>
       </w:r>
     </w:p>
     <w:p>
@@ -72,73 +151,23 @@
           <w:szCs w:val="24"/>
           <w:lang w:val="da-DK"/>
         </w:rPr>
-        <w:t>Spilder turister tid, eller går glip af noget på grund af</w:t>
-      </w:r>
-      <w:r>
-        <w:rPr>
-          <w:sz w:val="24"/>
-          <w:szCs w:val="24"/>
-          <w:lang w:val="da-DK"/>
-        </w:rPr>
-        <w:t xml:space="preserve"> dårlig/ingen</w:t>
-      </w:r>
-      <w:r>
-        <w:rPr>
-          <w:sz w:val="24"/>
-          <w:szCs w:val="24"/>
-          <w:lang w:val="da-DK"/>
-        </w:rPr>
-        <w:t xml:space="preserve"> planlægning?</w:t>
-      </w:r>
-    </w:p>
-    <w:p>
-      <w:pPr>
-        <w:ind w:left="720"/>
-        <w:rPr>
-          <w:sz w:val="24"/>
-          <w:szCs w:val="24"/>
-          <w:lang w:val="da-DK"/>
-        </w:rPr>
-      </w:pPr>
-      <w:r>
-        <w:rPr>
-          <w:sz w:val="24"/>
-          <w:szCs w:val="24"/>
-          <w:lang w:val="da-DK"/>
-        </w:rPr>
-        <w:t>- Farer turister vild på grund af dårlig</w:t>
-      </w:r>
-      <w:r>
-        <w:rPr>
-          <w:sz w:val="24"/>
-          <w:szCs w:val="24"/>
-          <w:lang w:val="da-DK"/>
-        </w:rPr>
-        <w:t>/ingen</w:t>
-      </w:r>
-      <w:r>
-        <w:rPr>
-          <w:sz w:val="24"/>
-          <w:szCs w:val="24"/>
-          <w:lang w:val="da-DK"/>
-        </w:rPr>
-        <w:t xml:space="preserve"> planlægning</w:t>
-      </w:r>
-      <w:r>
-        <w:rPr>
-          <w:sz w:val="24"/>
-          <w:szCs w:val="24"/>
-          <w:lang w:val="da-DK"/>
-        </w:rPr>
-        <w:t xml:space="preserve"> og/eller manglende on-the-go vejledning</w:t>
-      </w:r>
-      <w:r>
-        <w:rPr>
-          <w:sz w:val="24"/>
-          <w:szCs w:val="24"/>
-          <w:lang w:val="da-DK"/>
-        </w:rPr>
-        <w:t>?</w:t>
+        <w:t xml:space="preserve">I hvilke situationer </w:t>
+      </w:r>
+      <w:r>
+        <w:rPr>
+          <w:sz w:val="24"/>
+          <w:szCs w:val="24"/>
+          <w:lang w:val="da-DK"/>
+        </w:rPr>
+        <w:t>har turister brug for bedre planlægning</w:t>
+      </w:r>
+      <w:r>
+        <w:rPr>
+          <w:sz w:val="24"/>
+          <w:szCs w:val="24"/>
+          <w:lang w:val="da-DK"/>
+        </w:rPr>
+        <w:t>, og hvorfor?</w:t>
       </w:r>
     </w:p>
     <w:p>
@@ -160,23 +189,15 @@
           <w:szCs w:val="24"/>
           <w:lang w:val="da-DK"/>
         </w:rPr>
-        <w:t xml:space="preserve">I hvilke situationer </w:t>
-      </w:r>
-      <w:r>
-        <w:rPr>
-          <w:sz w:val="24"/>
-          <w:szCs w:val="24"/>
-          <w:lang w:val="da-DK"/>
-        </w:rPr>
-        <w:t>har turister brug for bedre planlægning</w:t>
-      </w:r>
-      <w:r>
-        <w:rPr>
-          <w:sz w:val="24"/>
-          <w:szCs w:val="24"/>
-          <w:lang w:val="da-DK"/>
-        </w:rPr>
-        <w:t>, og hvorfor?</w:t>
+        <w:t>Hvem har interesse i bedre ruteplanlægning</w:t>
+      </w:r>
+      <w:r>
+        <w:rPr>
+          <w:sz w:val="24"/>
+          <w:szCs w:val="24"/>
+          <w:lang w:val="da-DK"/>
+        </w:rPr>
+        <w:t>?</w:t>
       </w:r>
     </w:p>
     <w:p>
@@ -198,15 +219,7 @@
           <w:szCs w:val="24"/>
           <w:lang w:val="da-DK"/>
         </w:rPr>
-        <w:t>Hvem har interesse i bedre ruteplanlægning</w:t>
-      </w:r>
-      <w:r>
-        <w:rPr>
-          <w:sz w:val="24"/>
-          <w:szCs w:val="24"/>
-          <w:lang w:val="da-DK"/>
-        </w:rPr>
-        <w:t>?</w:t>
+        <w:t>Hvilke forskellige typer turister findes?</w:t>
       </w:r>
     </w:p>
     <w:p>
@@ -228,7 +241,7 @@
           <w:szCs w:val="24"/>
           <w:lang w:val="da-DK"/>
         </w:rPr>
-        <w:t>Hvilke forskellige typer turister findes?</w:t>
+        <w:t>I forbindelse med hvilke ferietyper er der brug for planlægning?</w:t>
       </w:r>
     </w:p>
     <w:p>
@@ -250,7 +263,15 @@
           <w:szCs w:val="24"/>
           <w:lang w:val="da-DK"/>
         </w:rPr>
-        <w:t>I forbindelse med hvilke ferietyper er der brug for planlægning?</w:t>
+        <w:t>Hvordan kan tur</w:t>
+      </w:r>
+      <w:r>
+        <w:rPr>
+          <w:sz w:val="24"/>
+          <w:szCs w:val="24"/>
+          <w:lang w:val="da-DK"/>
+        </w:rPr>
+        <w:t>ister planlægge deres ferie nu?</w:t>
       </w:r>
     </w:p>
     <w:p>
@@ -272,7 +293,37 @@
           <w:szCs w:val="24"/>
           <w:lang w:val="da-DK"/>
         </w:rPr>
-        <w:t>Hvordan kan turister planlægge deres ferie nu? – Hvilke eksisterende løsninger findes?</w:t>
+        <w:t>Hvilke eksisterende løsninger findes?</w:t>
+      </w:r>
+      <w:r>
+        <w:rPr>
+          <w:sz w:val="24"/>
+          <w:szCs w:val="24"/>
+          <w:lang w:val="da-DK"/>
+        </w:rPr>
+        <w:t xml:space="preserve"> </w:t>
+      </w:r>
+    </w:p>
+    <w:p>
+      <w:pPr>
+        <w:pStyle w:val="ListParagraph"/>
+        <w:numPr>
+          <w:ilvl w:val="1"/>
+          <w:numId w:val="2"/>
+        </w:numPr>
+        <w:rPr>
+          <w:sz w:val="24"/>
+          <w:szCs w:val="24"/>
+          <w:lang w:val="da-DK"/>
+        </w:rPr>
+      </w:pPr>
+      <w:r>
+        <w:rPr>
+          <w:sz w:val="24"/>
+          <w:szCs w:val="24"/>
+          <w:lang w:val="da-DK"/>
+        </w:rPr>
+        <w:t>Hvilke styrker og svagheder har disse løsninger?</w:t>
       </w:r>
     </w:p>
     <w:p>
@@ -288,6 +339,82 @@
           <w:lang w:val="da-DK"/>
         </w:rPr>
       </w:pPr>
+      <w:r>
+        <w:rPr>
+          <w:sz w:val="24"/>
+          <w:szCs w:val="24"/>
+          <w:lang w:val="da-DK"/>
+        </w:rPr>
+        <w:t>Hvilke kriterier er af betydning for ruteplanlægningen for en turist?</w:t>
+      </w:r>
+    </w:p>
+    <w:p>
+      <w:pPr>
+        <w:pStyle w:val="ListParagraph"/>
+        <w:numPr>
+          <w:ilvl w:val="1"/>
+          <w:numId w:val="2"/>
+        </w:numPr>
+        <w:rPr>
+          <w:sz w:val="24"/>
+          <w:szCs w:val="24"/>
+          <w:lang w:val="da-DK"/>
+        </w:rPr>
+      </w:pPr>
+      <w:r>
+        <w:rPr>
+          <w:sz w:val="24"/>
+          <w:szCs w:val="24"/>
+          <w:lang w:val="da-DK"/>
+        </w:rPr>
+        <w:t>Hvilke krav er realistiske at implementere, efter vores tidshorisont, kunnen og interesse?</w:t>
+      </w:r>
+    </w:p>
+    <w:p>
+      <w:pPr>
+        <w:pStyle w:val="ListParagraph"/>
+        <w:numPr>
+          <w:ilvl w:val="1"/>
+          <w:numId w:val="2"/>
+        </w:numPr>
+        <w:rPr>
+          <w:sz w:val="24"/>
+          <w:szCs w:val="24"/>
+          <w:lang w:val="da-DK"/>
+        </w:rPr>
+      </w:pPr>
+      <w:r>
+        <w:rPr>
+          <w:sz w:val="24"/>
+          <w:szCs w:val="24"/>
+          <w:lang w:val="da-DK"/>
+        </w:rPr>
+        <w:t>Hvilken rute er den bedste for en turist, den nemmeste, hurtigste eller mest interessante?</w:t>
+      </w:r>
+    </w:p>
+    <w:p>
+      <w:pPr>
+        <w:pStyle w:val="ListParagraph"/>
+        <w:numPr>
+          <w:ilvl w:val="0"/>
+          <w:numId w:val="2"/>
+        </w:numPr>
+        <w:rPr>
+          <w:sz w:val="24"/>
+          <w:szCs w:val="24"/>
+          <w:lang w:val="da-DK"/>
+        </w:rPr>
+      </w:pPr>
+      <w:r>
+        <w:rPr>
+          <w:sz w:val="24"/>
+          <w:szCs w:val="24"/>
+          <w:lang w:val="da-DK"/>
+        </w:rPr>
+        <w:t>Hvordan kan man finde den mest interessante rute?</w:t>
+      </w:r>
+      <w:bookmarkStart w:id="0" w:name="_GoBack"/>
+      <w:bookmarkEnd w:id="0"/>
     </w:p>
     <w:sectPr>
       <w:pgSz w:w="12240" w:h="15840"/>
@@ -416,7 +543,7 @@
   <w:abstractNum w:abstractNumId="1">
     <w:nsid w:val="64403C59"/>
     <w:multiLevelType w:val="hybridMultilevel"/>
-    <w:tmpl w:val="D7EC2BBE"/>
+    <w:tmpl w:val="7CAC6734"/>
     <w:lvl w:ilvl="0" w:tplc="981E3342">
       <w:numFmt w:val="bullet"/>
       <w:lvlText w:val="-"/>
@@ -428,16 +555,15 @@
         <w:rFonts w:ascii="Calibri" w:eastAsiaTheme="minorHAnsi" w:hAnsi="Calibri" w:cstheme="minorBidi" w:hint="default"/>
       </w:rPr>
     </w:lvl>
-    <w:lvl w:ilvl="1" w:tplc="04090003" w:tentative="1">
-      <w:start w:val="1"/>
-      <w:numFmt w:val="bullet"/>
-      <w:lvlText w:val="o"/>
+    <w:lvl w:ilvl="1" w:tplc="981E3342">
+      <w:numFmt w:val="bullet"/>
+      <w:lvlText w:val="-"/>
       <w:lvlJc w:val="left"/>
       <w:pPr>
         <w:ind w:left="1440" w:hanging="360"/>
       </w:pPr>
       <w:rPr>
-        <w:rFonts w:ascii="Courier New" w:hAnsi="Courier New" w:cs="Courier New" w:hint="default"/>
+        <w:rFonts w:ascii="Calibri" w:eastAsiaTheme="minorHAnsi" w:hAnsi="Calibri" w:cstheme="minorBidi" w:hint="default"/>
       </w:rPr>
     </w:lvl>
     <w:lvl w:ilvl="2" w:tplc="04090005" w:tentative="1">

</xml_diff>

<commit_message>
Rettelser til hoved og underspørgsmål
</commit_message>
<xml_diff>
--- a/Turister/Hoved- og underspørgsmål turister.docx
+++ b/Turister/Hoved- og underspørgsmål turister.docx
@@ -129,7 +129,25 @@
           <w:szCs w:val="28"/>
           <w:lang w:val="da-DK"/>
         </w:rPr>
-        <w:t>Relationen mellem teknisk og kontekstuelt område: Optimering i forhold til tidsforbrug i forbindelse med transport mellem attraktioner.</w:t>
+        <w:t>Relationen mellem teknisk og kontekstuelt område: Opti</w:t>
+      </w:r>
+      <w:r>
+        <w:rPr>
+          <w:i/>
+          <w:sz w:val="28"/>
+          <w:szCs w:val="28"/>
+          <w:lang w:val="da-DK"/>
+        </w:rPr>
+        <w:t>mering i forhold til turistens foretrukne rute</w:t>
+      </w:r>
+      <w:r>
+        <w:rPr>
+          <w:i/>
+          <w:sz w:val="28"/>
+          <w:szCs w:val="28"/>
+          <w:lang w:val="da-DK"/>
+        </w:rPr>
+        <w:t xml:space="preserve"> i forbindelse med transport mellem attraktioner.</w:t>
       </w:r>
     </w:p>
     <w:p>
@@ -374,7 +392,7 @@
       <w:pPr>
         <w:pStyle w:val="ListParagraph"/>
         <w:numPr>
-          <w:ilvl w:val="1"/>
+          <w:ilvl w:val="0"/>
           <w:numId w:val="2"/>
         </w:numPr>
         <w:rPr>
@@ -411,7 +429,37 @@
           <w:szCs w:val="24"/>
           <w:lang w:val="da-DK"/>
         </w:rPr>
-        <w:t>Hvordan kan man finde den mest interessante rute?</w:t>
+        <w:t>Hvad er</w:t>
+      </w:r>
+      <w:r>
+        <w:rPr>
+          <w:sz w:val="24"/>
+          <w:szCs w:val="24"/>
+          <w:lang w:val="da-DK"/>
+        </w:rPr>
+        <w:t xml:space="preserve"> den mest interessante rute?</w:t>
+      </w:r>
+    </w:p>
+    <w:p>
+      <w:pPr>
+        <w:pStyle w:val="ListParagraph"/>
+        <w:numPr>
+          <w:ilvl w:val="1"/>
+          <w:numId w:val="2"/>
+        </w:numPr>
+        <w:rPr>
+          <w:sz w:val="24"/>
+          <w:szCs w:val="24"/>
+          <w:lang w:val="da-DK"/>
+        </w:rPr>
+      </w:pPr>
+      <w:r>
+        <w:rPr>
+          <w:sz w:val="24"/>
+          <w:szCs w:val="24"/>
+          <w:lang w:val="da-DK"/>
+        </w:rPr>
+        <w:t>Hvordan findes den mest interessante rute?</w:t>
       </w:r>
       <w:bookmarkStart w:id="0" w:name="_GoBack"/>
       <w:bookmarkEnd w:id="0"/>

</xml_diff>

<commit_message>
rettelser til hoved og underspørgsmål igen
</commit_message>
<xml_diff>
--- a/Turister/Hoved- og underspørgsmål turister.docx
+++ b/Turister/Hoved- og underspørgsmål turister.docx
@@ -40,7 +40,7 @@
           <w:szCs w:val="32"/>
           <w:lang w:val="da-DK"/>
         </w:rPr>
-        <w:t>er med, at finde den nemmeste,</w:t>
+        <w:t>er med, at finde den</w:t>
       </w:r>
       <w:r>
         <w:rPr>
@@ -177,7 +177,23 @@
           <w:szCs w:val="24"/>
           <w:lang w:val="da-DK"/>
         </w:rPr>
-        <w:t>har turister brug for bedre planlægning</w:t>
+        <w:t xml:space="preserve">har turister brug for bedre </w:t>
+      </w:r>
+      <w:r>
+        <w:rPr>
+          <w:sz w:val="24"/>
+          <w:szCs w:val="24"/>
+          <w:lang w:val="da-DK"/>
+        </w:rPr>
+        <w:t>rute</w:t>
+      </w:r>
+      <w:r>
+        <w:rPr>
+          <w:sz w:val="24"/>
+          <w:szCs w:val="24"/>
+          <w:lang w:val="da-DK"/>
+        </w:rPr>
+        <w:t>planlægning</w:t>
       </w:r>
       <w:r>
         <w:rPr>
@@ -259,7 +275,23 @@
           <w:szCs w:val="24"/>
           <w:lang w:val="da-DK"/>
         </w:rPr>
-        <w:t>I forbindelse med hvilke ferietyper er der brug for planlægning?</w:t>
+        <w:t xml:space="preserve">I forbindelse med hvilke ferietyper er der brug for </w:t>
+      </w:r>
+      <w:r>
+        <w:rPr>
+          <w:sz w:val="24"/>
+          <w:szCs w:val="24"/>
+          <w:lang w:val="da-DK"/>
+        </w:rPr>
+        <w:t>rute</w:t>
+      </w:r>
+      <w:r>
+        <w:rPr>
+          <w:sz w:val="24"/>
+          <w:szCs w:val="24"/>
+          <w:lang w:val="da-DK"/>
+        </w:rPr>
+        <w:t>planlægning?</w:t>
       </w:r>
     </w:p>
     <w:p>
@@ -289,7 +321,17 @@
           <w:szCs w:val="24"/>
           <w:lang w:val="da-DK"/>
         </w:rPr>
-        <w:t>ister planlægge deres ferie nu?</w:t>
+        <w:t>ister planlægge deres ferie</w:t>
+      </w:r>
+      <w:bookmarkStart w:id="0" w:name="_GoBack"/>
+      <w:bookmarkEnd w:id="0"/>
+      <w:r>
+        <w:rPr>
+          <w:sz w:val="24"/>
+          <w:szCs w:val="24"/>
+          <w:lang w:val="da-DK"/>
+        </w:rPr>
+        <w:t xml:space="preserve"> nu?</w:t>
       </w:r>
     </w:p>
     <w:p>
@@ -407,7 +449,7 @@
           <w:szCs w:val="24"/>
           <w:lang w:val="da-DK"/>
         </w:rPr>
-        <w:t>Hvilken rute er den bedste for en turist, den nemmeste, hurtigste eller mest interessante?</w:t>
+        <w:t>Hvilken rute er den bedste for en turist, hurtigste eller mest interessante?</w:t>
       </w:r>
     </w:p>
     <w:p>
@@ -461,8 +503,28 @@
         </w:rPr>
         <w:t>Hvordan findes den mest interessante rute?</w:t>
       </w:r>
-      <w:bookmarkStart w:id="0" w:name="_GoBack"/>
-      <w:bookmarkEnd w:id="0"/>
+    </w:p>
+    <w:p>
+      <w:pPr>
+        <w:pStyle w:val="ListParagraph"/>
+        <w:numPr>
+          <w:ilvl w:val="0"/>
+          <w:numId w:val="2"/>
+        </w:numPr>
+        <w:rPr>
+          <w:sz w:val="24"/>
+          <w:szCs w:val="24"/>
+          <w:lang w:val="da-DK"/>
+        </w:rPr>
+      </w:pPr>
+      <w:r>
+        <w:rPr>
+          <w:sz w:val="24"/>
+          <w:szCs w:val="24"/>
+          <w:lang w:val="da-DK"/>
+        </w:rPr>
+        <w:t>Hvilke transportmidler bruger turister, og hvornår?</w:t>
+      </w:r>
     </w:p>
     <w:sectPr>
       <w:pgSz w:w="12240" w:h="15840"/>

</xml_diff>